<commit_message>
added patient filters etc.
</commit_message>
<xml_diff>
--- a/template.docx
+++ b/template.docx
@@ -1,6 +1,6 @@
 
 <file path=word/document.xml><?xml version="1.0" encoding="utf-8"?>
-<w:document xmlns:wpc="http://schemas.microsoft.com/office/word/2010/wordprocessingCanvas" xmlns:cx="http://schemas.microsoft.com/office/drawing/2014/chartex" xmlns:cx1="http://schemas.microsoft.com/office/drawing/2015/9/8/chartex" xmlns:cx2="http://schemas.microsoft.com/office/drawing/2015/10/21/chartex" xmlns:cx3="http://schemas.microsoft.com/office/drawing/2016/5/9/chartex" xmlns:cx4="http://schemas.microsoft.com/office/drawing/2016/5/10/chartex" xmlns:cx5="http://schemas.microsoft.com/office/drawing/2016/5/11/chartex" xmlns:cx6="http://schemas.microsoft.com/office/drawing/2016/5/12/chartex" xmlns:cx7="http://schemas.microsoft.com/office/drawing/2016/5/13/chartex" xmlns:cx8="http://schemas.microsoft.com/office/drawing/2016/5/14/chartex" xmlns:mc="http://schemas.openxmlformats.org/markup-compatibility/2006" xmlns:aink="http://schemas.microsoft.com/office/drawing/2016/ink" xmlns:am3d="http://schemas.microsoft.com/office/drawing/2017/model3d" xmlns:o="urn:schemas-microsoft-com:office:office" xmlns:r="http://schemas.openxmlformats.org/officeDocument/2006/relationships" xmlns:m="http://schemas.openxmlformats.org/officeDocument/2006/math" xmlns:v="urn:schemas-microsoft-com:vml" xmlns:wp14="http://schemas.microsoft.com/office/word/2010/wordprocessingDrawing" xmlns:wp="http://schemas.openxmlformats.org/drawingml/2006/wordprocessingDrawing" xmlns:w10="urn:schemas-microsoft-com:office:word" xmlns:w="http://schemas.openxmlformats.org/wordprocessingml/2006/main" xmlns:w14="http://schemas.microsoft.com/office/word/2010/wordml" xmlns:w15="http://schemas.microsoft.com/office/word/2012/wordml" xmlns:w16cex="http://schemas.microsoft.com/office/word/2018/wordml/cex" xmlns:w16cid="http://schemas.microsoft.com/office/word/2016/wordml/cid" xmlns:w16="http://schemas.microsoft.com/office/word/2018/wordml" xmlns:w16sdtdh="http://schemas.microsoft.com/office/word/2020/wordml/sdtdatahash" xmlns:w16se="http://schemas.microsoft.com/office/word/2015/wordml/symex" xmlns:wpg="http://schemas.microsoft.com/office/word/2010/wordprocessingGroup" xmlns:wpi="http://schemas.microsoft.com/office/word/2010/wordprocessingInk" xmlns:wne="http://schemas.microsoft.com/office/word/2006/wordml" xmlns:wps="http://schemas.microsoft.com/office/word/2010/wordprocessingShape" mc:Ignorable="w14 w15 w16se w16cid w16 w16cex w16sdtdh wp14">
+<w:document xmlns:wpc="http://schemas.microsoft.com/office/word/2010/wordprocessingCanvas" xmlns:cx="http://schemas.microsoft.com/office/drawing/2014/chartex" xmlns:cx1="http://schemas.microsoft.com/office/drawing/2015/9/8/chartex" xmlns:cx2="http://schemas.microsoft.com/office/drawing/2015/10/21/chartex" xmlns:cx3="http://schemas.microsoft.com/office/drawing/2016/5/9/chartex" xmlns:cx4="http://schemas.microsoft.com/office/drawing/2016/5/10/chartex" xmlns:cx5="http://schemas.microsoft.com/office/drawing/2016/5/11/chartex" xmlns:cx6="http://schemas.microsoft.com/office/drawing/2016/5/12/chartex" xmlns:cx7="http://schemas.microsoft.com/office/drawing/2016/5/13/chartex" xmlns:cx8="http://schemas.microsoft.com/office/drawing/2016/5/14/chartex" xmlns:mc="http://schemas.openxmlformats.org/markup-compatibility/2006" xmlns:aink="http://schemas.microsoft.com/office/drawing/2016/ink" xmlns:am3d="http://schemas.microsoft.com/office/drawing/2017/model3d" xmlns:o="urn:schemas-microsoft-com:office:office" xmlns:oel="http://schemas.microsoft.com/office/2019/extlst" xmlns:r="http://schemas.openxmlformats.org/officeDocument/2006/relationships" xmlns:m="http://schemas.openxmlformats.org/officeDocument/2006/math" xmlns:v="urn:schemas-microsoft-com:vml" xmlns:wp14="http://schemas.microsoft.com/office/word/2010/wordprocessingDrawing" xmlns:wp="http://schemas.openxmlformats.org/drawingml/2006/wordprocessingDrawing" xmlns:w10="urn:schemas-microsoft-com:office:word" xmlns:w="http://schemas.openxmlformats.org/wordprocessingml/2006/main" xmlns:w14="http://schemas.microsoft.com/office/word/2010/wordml" xmlns:w15="http://schemas.microsoft.com/office/word/2012/wordml" xmlns:w16cex="http://schemas.microsoft.com/office/word/2018/wordml/cex" xmlns:w16cid="http://schemas.microsoft.com/office/word/2016/wordml/cid" xmlns:w16="http://schemas.microsoft.com/office/word/2018/wordml" xmlns:w16sdtdh="http://schemas.microsoft.com/office/word/2020/wordml/sdtdatahash" xmlns:w16se="http://schemas.microsoft.com/office/word/2015/wordml/symex" xmlns:wpg="http://schemas.microsoft.com/office/word/2010/wordprocessingGroup" xmlns:wpi="http://schemas.microsoft.com/office/word/2010/wordprocessingInk" xmlns:wne="http://schemas.microsoft.com/office/word/2006/wordml" xmlns:wps="http://schemas.microsoft.com/office/word/2010/wordprocessingShape" mc:Ignorable="w14 w15 w16se w16cid w16 w16cex w16sdtdh wp14">
   <w:body>
     <w:p>
       <w:pPr>
@@ -48,11 +48,6 @@
             <w:vAlign w:val="center"/>
           </w:tcPr>
           <w:p>
-            <w:pPr>
-              <w:rPr>
-                <w:rFonts w:hint="eastAsia"/>
-              </w:rPr>
-            </w:pPr>
             <w:r>
               <w:rPr>
                 <w:rFonts w:hint="eastAsia"/>
@@ -70,11 +65,6 @@
             <w:vAlign w:val="center"/>
           </w:tcPr>
           <w:p>
-            <w:pPr>
-              <w:rPr>
-                <w:rFonts w:hint="eastAsia"/>
-              </w:rPr>
-            </w:pPr>
             <w:r>
               <w:rPr>
                 <w:rFonts w:hint="eastAsia"/>
@@ -99,11 +89,6 @@
             <w:vAlign w:val="center"/>
           </w:tcPr>
           <w:p>
-            <w:pPr>
-              <w:rPr>
-                <w:rFonts w:hint="eastAsia"/>
-              </w:rPr>
-            </w:pPr>
             <w:r>
               <w:rPr>
                 <w:rFonts w:hint="eastAsia"/>
@@ -122,11 +107,6 @@
             <w:vAlign w:val="center"/>
           </w:tcPr>
           <w:p>
-            <w:pPr>
-              <w:rPr>
-                <w:rFonts w:hint="eastAsia"/>
-              </w:rPr>
-            </w:pPr>
             <w:r>
               <w:rPr>
                 <w:rFonts w:hint="eastAsia"/>
@@ -150,11 +130,6 @@
             <w:vAlign w:val="center"/>
           </w:tcPr>
           <w:p>
-            <w:pPr>
-              <w:rPr>
-                <w:rFonts w:hint="eastAsia"/>
-              </w:rPr>
-            </w:pPr>
             <w:r>
               <w:rPr>
                 <w:rFonts w:hint="eastAsia"/>
@@ -190,11 +165,6 @@
             <w:vAlign w:val="center"/>
           </w:tcPr>
           <w:p>
-            <w:pPr>
-              <w:rPr>
-                <w:rFonts w:hint="eastAsia"/>
-              </w:rPr>
-            </w:pPr>
             <w:r>
               <w:rPr>
                 <w:rFonts w:hint="eastAsia"/>
@@ -224,11 +194,6 @@
             <w:vAlign w:val="center"/>
           </w:tcPr>
           <w:p>
-            <w:pPr>
-              <w:rPr>
-                <w:rFonts w:hint="eastAsia"/>
-              </w:rPr>
-            </w:pPr>
             <w:r>
               <w:rPr>
                 <w:rFonts w:hint="eastAsia"/>
@@ -259,11 +224,6 @@
             <w:vAlign w:val="center"/>
           </w:tcPr>
           <w:p>
-            <w:pPr>
-              <w:rPr>
-                <w:rFonts w:hint="eastAsia"/>
-              </w:rPr>
-            </w:pPr>
             <w:r>
               <w:rPr>
                 <w:rFonts w:hint="eastAsia"/>
@@ -294,11 +254,6 @@
             <w:vAlign w:val="center"/>
           </w:tcPr>
           <w:p>
-            <w:pPr>
-              <w:rPr>
-                <w:rFonts w:hint="eastAsia"/>
-              </w:rPr>
-            </w:pPr>
             <w:r>
               <w:rPr>
                 <w:rFonts w:hint="eastAsia"/>
@@ -387,6 +342,9 @@
             <w:r>
               <w:t>}}</w:t>
             </w:r>
+            <w:r>
+              <w:t xml:space="preserve"> </w:t>
+            </w:r>
           </w:p>
           <w:p>
             <w:r>
@@ -436,10 +394,7 @@
               <w:t xml:space="preserve"> </w:t>
             </w:r>
             <w:r>
-              <w:t>{{</w:t>
-            </w:r>
-            <w:r>
-              <w:t>report</w:t>
+              <w:t>{{report</w:t>
             </w:r>
             <w:r>
               <w:t>Date</w:t>
@@ -450,23 +405,11 @@
           </w:p>
           <w:p/>
           <w:p/>
-          <w:p>
-            <w:pPr>
-              <w:rPr>
-                <w:rFonts w:hint="eastAsia"/>
-              </w:rPr>
-            </w:pPr>
-          </w:p>
+          <w:p/>
         </w:tc>
       </w:tr>
     </w:tbl>
-    <w:p>
-      <w:pPr>
-        <w:rPr>
-          <w:rFonts w:hint="eastAsia"/>
-        </w:rPr>
-      </w:pPr>
-    </w:p>
+    <w:p/>
     <w:sectPr>
       <w:pgSz w:w="11906" w:h="16838"/>
       <w:pgMar w:top="720" w:right="720" w:bottom="720" w:left="720" w:header="851" w:footer="992" w:gutter="0"/>
@@ -475,6 +418,44 @@
     </w:sectPr>
   </w:body>
 </w:document>
+</file>
+
+<file path=word/endnotes.xml><?xml version="1.0" encoding="utf-8"?>
+<w:endnotes xmlns:wpc="http://schemas.microsoft.com/office/word/2010/wordprocessingCanvas" xmlns:cx="http://schemas.microsoft.com/office/drawing/2014/chartex" xmlns:cx1="http://schemas.microsoft.com/office/drawing/2015/9/8/chartex" xmlns:cx2="http://schemas.microsoft.com/office/drawing/2015/10/21/chartex" xmlns:cx3="http://schemas.microsoft.com/office/drawing/2016/5/9/chartex" xmlns:cx4="http://schemas.microsoft.com/office/drawing/2016/5/10/chartex" xmlns:cx5="http://schemas.microsoft.com/office/drawing/2016/5/11/chartex" xmlns:cx6="http://schemas.microsoft.com/office/drawing/2016/5/12/chartex" xmlns:cx7="http://schemas.microsoft.com/office/drawing/2016/5/13/chartex" xmlns:cx8="http://schemas.microsoft.com/office/drawing/2016/5/14/chartex" xmlns:mc="http://schemas.openxmlformats.org/markup-compatibility/2006" xmlns:aink="http://schemas.microsoft.com/office/drawing/2016/ink" xmlns:am3d="http://schemas.microsoft.com/office/drawing/2017/model3d" xmlns:o="urn:schemas-microsoft-com:office:office" xmlns:oel="http://schemas.microsoft.com/office/2019/extlst" xmlns:r="http://schemas.openxmlformats.org/officeDocument/2006/relationships" xmlns:m="http://schemas.openxmlformats.org/officeDocument/2006/math" xmlns:v="urn:schemas-microsoft-com:vml" xmlns:wp14="http://schemas.microsoft.com/office/word/2010/wordprocessingDrawing" xmlns:wp="http://schemas.openxmlformats.org/drawingml/2006/wordprocessingDrawing" xmlns:w10="urn:schemas-microsoft-com:office:word" xmlns:w="http://schemas.openxmlformats.org/wordprocessingml/2006/main" xmlns:w14="http://schemas.microsoft.com/office/word/2010/wordml" xmlns:w15="http://schemas.microsoft.com/office/word/2012/wordml" xmlns:w16cex="http://schemas.microsoft.com/office/word/2018/wordml/cex" xmlns:w16cid="http://schemas.microsoft.com/office/word/2016/wordml/cid" xmlns:w16="http://schemas.microsoft.com/office/word/2018/wordml" xmlns:w16sdtdh="http://schemas.microsoft.com/office/word/2020/wordml/sdtdatahash" xmlns:w16se="http://schemas.microsoft.com/office/word/2015/wordml/symex" xmlns:wpg="http://schemas.microsoft.com/office/word/2010/wordprocessingGroup" xmlns:wpi="http://schemas.microsoft.com/office/word/2010/wordprocessingInk" xmlns:wne="http://schemas.microsoft.com/office/word/2006/wordml" xmlns:wps="http://schemas.microsoft.com/office/word/2010/wordprocessingShape" mc:Ignorable="w14 w15 w16se w16cid w16 w16cex w16sdtdh wp14">
+  <w:endnote w:type="separator" w:id="-1">
+    <w:p>
+      <w:r>
+        <w:separator/>
+      </w:r>
+    </w:p>
+  </w:endnote>
+  <w:endnote w:type="continuationSeparator" w:id="0">
+    <w:p>
+      <w:r>
+        <w:continuationSeparator/>
+      </w:r>
+    </w:p>
+  </w:endnote>
+</w:endnotes>
+</file>
+
+<file path=word/footnotes.xml><?xml version="1.0" encoding="utf-8"?>
+<w:footnotes xmlns:wpc="http://schemas.microsoft.com/office/word/2010/wordprocessingCanvas" xmlns:cx="http://schemas.microsoft.com/office/drawing/2014/chartex" xmlns:cx1="http://schemas.microsoft.com/office/drawing/2015/9/8/chartex" xmlns:cx2="http://schemas.microsoft.com/office/drawing/2015/10/21/chartex" xmlns:cx3="http://schemas.microsoft.com/office/drawing/2016/5/9/chartex" xmlns:cx4="http://schemas.microsoft.com/office/drawing/2016/5/10/chartex" xmlns:cx5="http://schemas.microsoft.com/office/drawing/2016/5/11/chartex" xmlns:cx6="http://schemas.microsoft.com/office/drawing/2016/5/12/chartex" xmlns:cx7="http://schemas.microsoft.com/office/drawing/2016/5/13/chartex" xmlns:cx8="http://schemas.microsoft.com/office/drawing/2016/5/14/chartex" xmlns:mc="http://schemas.openxmlformats.org/markup-compatibility/2006" xmlns:aink="http://schemas.microsoft.com/office/drawing/2016/ink" xmlns:am3d="http://schemas.microsoft.com/office/drawing/2017/model3d" xmlns:o="urn:schemas-microsoft-com:office:office" xmlns:oel="http://schemas.microsoft.com/office/2019/extlst" xmlns:r="http://schemas.openxmlformats.org/officeDocument/2006/relationships" xmlns:m="http://schemas.openxmlformats.org/officeDocument/2006/math" xmlns:v="urn:schemas-microsoft-com:vml" xmlns:wp14="http://schemas.microsoft.com/office/word/2010/wordprocessingDrawing" xmlns:wp="http://schemas.openxmlformats.org/drawingml/2006/wordprocessingDrawing" xmlns:w10="urn:schemas-microsoft-com:office:word" xmlns:w="http://schemas.openxmlformats.org/wordprocessingml/2006/main" xmlns:w14="http://schemas.microsoft.com/office/word/2010/wordml" xmlns:w15="http://schemas.microsoft.com/office/word/2012/wordml" xmlns:w16cex="http://schemas.microsoft.com/office/word/2018/wordml/cex" xmlns:w16cid="http://schemas.microsoft.com/office/word/2016/wordml/cid" xmlns:w16="http://schemas.microsoft.com/office/word/2018/wordml" xmlns:w16sdtdh="http://schemas.microsoft.com/office/word/2020/wordml/sdtdatahash" xmlns:w16se="http://schemas.microsoft.com/office/word/2015/wordml/symex" xmlns:wpg="http://schemas.microsoft.com/office/word/2010/wordprocessingGroup" xmlns:wpi="http://schemas.microsoft.com/office/word/2010/wordprocessingInk" xmlns:wne="http://schemas.microsoft.com/office/word/2006/wordml" xmlns:wps="http://schemas.microsoft.com/office/word/2010/wordprocessingShape" mc:Ignorable="w14 w15 w16se w16cid w16 w16cex w16sdtdh wp14">
+  <w:footnote w:type="separator" w:id="-1">
+    <w:p>
+      <w:r>
+        <w:separator/>
+      </w:r>
+    </w:p>
+  </w:footnote>
+  <w:footnote w:type="continuationSeparator" w:id="0">
+    <w:p>
+      <w:r>
+        <w:continuationSeparator/>
+      </w:r>
+    </w:p>
+  </w:footnote>
+</w:footnotes>
 </file>
 
 <file path=word/styles.xml><?xml version="1.0" encoding="utf-8"?>
@@ -920,6 +901,71 @@
       </w:tblBorders>
     </w:tblPr>
   </w:style>
+  <w:style w:type="paragraph" w:styleId="a4">
+    <w:name w:val="header"/>
+    <w:basedOn w:val="a"/>
+    <w:link w:val="a5"/>
+    <w:uiPriority w:val="99"/>
+    <w:unhideWhenUsed/>
+    <w:rsid w:val="009E712A"/>
+    <w:pPr>
+      <w:pBdr>
+        <w:bottom w:val="single" w:sz="6" w:space="1" w:color="auto"/>
+      </w:pBdr>
+      <w:tabs>
+        <w:tab w:val="center" w:pos="4153"/>
+        <w:tab w:val="right" w:pos="8306"/>
+      </w:tabs>
+      <w:snapToGrid w:val="0"/>
+      <w:jc w:val="center"/>
+    </w:pPr>
+    <w:rPr>
+      <w:sz w:val="18"/>
+      <w:szCs w:val="18"/>
+    </w:rPr>
+  </w:style>
+  <w:style w:type="character" w:customStyle="1" w:styleId="a5">
+    <w:name w:val="页眉 字符"/>
+    <w:basedOn w:val="a0"/>
+    <w:link w:val="a4"/>
+    <w:uiPriority w:val="99"/>
+    <w:rsid w:val="009E712A"/>
+    <w:rPr>
+      <w:sz w:val="18"/>
+      <w:szCs w:val="18"/>
+    </w:rPr>
+  </w:style>
+  <w:style w:type="paragraph" w:styleId="a6">
+    <w:name w:val="footer"/>
+    <w:basedOn w:val="a"/>
+    <w:link w:val="a7"/>
+    <w:uiPriority w:val="99"/>
+    <w:unhideWhenUsed/>
+    <w:rsid w:val="009E712A"/>
+    <w:pPr>
+      <w:tabs>
+        <w:tab w:val="center" w:pos="4153"/>
+        <w:tab w:val="right" w:pos="8306"/>
+      </w:tabs>
+      <w:snapToGrid w:val="0"/>
+      <w:jc w:val="left"/>
+    </w:pPr>
+    <w:rPr>
+      <w:sz w:val="18"/>
+      <w:szCs w:val="18"/>
+    </w:rPr>
+  </w:style>
+  <w:style w:type="character" w:customStyle="1" w:styleId="a7">
+    <w:name w:val="页脚 字符"/>
+    <w:basedOn w:val="a0"/>
+    <w:link w:val="a6"/>
+    <w:uiPriority w:val="99"/>
+    <w:rsid w:val="009E712A"/>
+    <w:rPr>
+      <w:sz w:val="18"/>
+      <w:szCs w:val="18"/>
+    </w:rPr>
+  </w:style>
 </w:styles>
 </file>
 

</xml_diff>